<commit_message>
add more tech desriptions to cards
</commit_message>
<xml_diff>
--- a/skills.docx
+++ b/skills.docx
@@ -194,6 +194,21 @@
           <w:rFonts w:hint="default"/>
           <w:lang w:val="fr-FR"/>
         </w:rPr>
+        <w:t>- utilisation des variables d’environnement</w:t>
+      </w:r>
+    </w:p>
+    <w:p>
+      <w:pPr>
+        <w:rPr>
+          <w:rFonts w:hint="default"/>
+          <w:lang w:val="fr-FR"/>
+        </w:rPr>
+      </w:pPr>
+      <w:r>
+        <w:rPr>
+          <w:rFonts w:hint="default"/>
+          <w:lang w:val="fr-FR"/>
+        </w:rPr>
         <w:t>- utilisation de TypeScript dans React</w:t>
       </w:r>
     </w:p>
@@ -340,6 +355,676 @@
           <w:lang w:val="fr-FR"/>
         </w:rPr>
       </w:pPr>
+      <w:r>
+        <w:rPr>
+          <w:rFonts w:hint="default"/>
+          <w:lang w:val="fr-FR"/>
+        </w:rPr>
+        <w:t>Node.js</w:t>
+      </w:r>
+    </w:p>
+    <w:p>
+      <w:pPr>
+        <w:rPr>
+          <w:rFonts w:hint="default"/>
+          <w:lang w:val="fr-FR"/>
+        </w:rPr>
+      </w:pPr>
+      <w:r>
+        <w:rPr>
+          <w:rFonts w:hint="default"/>
+          <w:lang w:val="fr-FR"/>
+        </w:rPr>
+        <w:t>- configuration du package.json</w:t>
+      </w:r>
+    </w:p>
+    <w:p>
+      <w:pPr>
+        <w:rPr>
+          <w:rFonts w:hint="default"/>
+          <w:lang w:val="fr-FR"/>
+        </w:rPr>
+      </w:pPr>
+      <w:r>
+        <w:rPr>
+          <w:rFonts w:hint="default"/>
+          <w:lang w:val="fr-FR"/>
+        </w:rPr>
+        <w:t>- installation des dépendances externes</w:t>
+      </w:r>
+    </w:p>
+    <w:p>
+      <w:pPr>
+        <w:rPr>
+          <w:rFonts w:hint="default"/>
+          <w:lang w:val="fr-FR"/>
+        </w:rPr>
+      </w:pPr>
+      <w:r>
+        <w:rPr>
+          <w:rFonts w:hint="default"/>
+          <w:lang w:val="fr-FR"/>
+        </w:rPr>
+        <w:t>- connection avec la base de données (SQL, MongoDB)</w:t>
+      </w:r>
+    </w:p>
+    <w:p>
+      <w:pPr>
+        <w:rPr>
+          <w:rFonts w:hint="default"/>
+          <w:lang w:val="fr-FR"/>
+        </w:rPr>
+      </w:pPr>
+      <w:r>
+        <w:rPr>
+          <w:rFonts w:hint="default"/>
+          <w:lang w:val="fr-FR"/>
+        </w:rPr>
+        <w:t>- modèles de données et schémas de vérification</w:t>
+      </w:r>
+    </w:p>
+    <w:p>
+      <w:pPr>
+        <w:rPr>
+          <w:rFonts w:hint="default"/>
+          <w:lang w:val="fr-FR"/>
+        </w:rPr>
+      </w:pPr>
+      <w:r>
+        <w:rPr>
+          <w:rFonts w:hint="default"/>
+          <w:lang w:val="fr-FR"/>
+        </w:rPr>
+        <w:t>- mise en place d’une API REST</w:t>
+      </w:r>
+    </w:p>
+    <w:p>
+      <w:pPr>
+        <w:rPr>
+          <w:rFonts w:hint="default"/>
+          <w:lang w:val="fr-FR"/>
+        </w:rPr>
+      </w:pPr>
+      <w:r>
+        <w:rPr>
+          <w:rFonts w:hint="default"/>
+          <w:lang w:val="fr-FR"/>
+        </w:rPr>
+        <w:t>- routes avec Express</w:t>
+      </w:r>
+    </w:p>
+    <w:p>
+      <w:pPr>
+        <w:rPr>
+          <w:rFonts w:hint="default"/>
+          <w:lang w:val="fr-FR"/>
+        </w:rPr>
+      </w:pPr>
+      <w:r>
+        <w:rPr>
+          <w:rFonts w:hint="default"/>
+          <w:lang w:val="fr-FR"/>
+        </w:rPr>
+        <w:t>- fonctions de middlewares</w:t>
+      </w:r>
+    </w:p>
+    <w:p>
+      <w:pPr>
+        <w:rPr>
+          <w:rFonts w:hint="default"/>
+          <w:lang w:val="fr-FR"/>
+        </w:rPr>
+      </w:pPr>
+      <w:r>
+        <w:rPr>
+          <w:rFonts w:hint="default"/>
+          <w:lang w:val="fr-FR"/>
+        </w:rPr>
+        <w:t>- implémentation de JWT</w:t>
+      </w:r>
+    </w:p>
+    <w:p>
+      <w:pPr>
+        <w:rPr>
+          <w:rFonts w:hint="default"/>
+          <w:lang w:val="fr-FR"/>
+        </w:rPr>
+      </w:pPr>
+      <w:r>
+        <w:rPr>
+          <w:rFonts w:hint="default"/>
+          <w:lang w:val="fr-FR"/>
+        </w:rPr>
+        <w:t>- tests avec Mocha et Chai (routes, controlleurs et requêtes)</w:t>
+      </w:r>
+    </w:p>
+    <w:p>
+      <w:pPr>
+        <w:rPr>
+          <w:rFonts w:hint="default"/>
+          <w:lang w:val="fr-FR"/>
+        </w:rPr>
+      </w:pPr>
+      <w:r>
+        <w:rPr>
+          <w:rFonts w:hint="default"/>
+          <w:lang w:val="fr-FR"/>
+        </w:rPr>
+        <w:t>- configuration des CORS</w:t>
+      </w:r>
+    </w:p>
+    <w:p>
+      <w:pPr>
+        <w:rPr>
+          <w:rFonts w:hint="default"/>
+          <w:lang w:val="fr-FR"/>
+        </w:rPr>
+      </w:pPr>
+      <w:r>
+        <w:rPr>
+          <w:rFonts w:hint="default"/>
+          <w:lang w:val="fr-FR"/>
+        </w:rPr>
+        <w:t>- déploiement</w:t>
+      </w:r>
+    </w:p>
+    <w:p>
+      <w:pPr>
+        <w:rPr>
+          <w:rFonts w:hint="default"/>
+          <w:lang w:val="fr-FR"/>
+        </w:rPr>
+      </w:pPr>
+    </w:p>
+    <w:p>
+      <w:pPr>
+        <w:rPr>
+          <w:rFonts w:hint="default"/>
+          <w:lang w:val="fr-FR"/>
+        </w:rPr>
+      </w:pPr>
+      <w:r>
+        <w:rPr>
+          <w:rFonts w:hint="default"/>
+          <w:lang w:val="fr-FR"/>
+        </w:rPr>
+        <w:t>MongoDB</w:t>
+      </w:r>
+    </w:p>
+    <w:p>
+      <w:pPr>
+        <w:rPr>
+          <w:rFonts w:hint="default"/>
+          <w:lang w:val="fr-FR"/>
+        </w:rPr>
+      </w:pPr>
+      <w:r>
+        <w:rPr>
+          <w:rFonts w:hint="default"/>
+          <w:lang w:val="fr-FR"/>
+        </w:rPr>
+        <w:t>- logique du NoSQL</w:t>
+      </w:r>
+    </w:p>
+    <w:p>
+      <w:pPr>
+        <w:rPr>
+          <w:rFonts w:hint="default"/>
+          <w:lang w:val="fr-FR"/>
+        </w:rPr>
+      </w:pPr>
+      <w:r>
+        <w:rPr>
+          <w:rFonts w:hint="default"/>
+          <w:lang w:val="fr-FR"/>
+        </w:rPr>
+        <w:t>- connection avec un serveur</w:t>
+      </w:r>
+    </w:p>
+    <w:p>
+      <w:pPr>
+        <w:rPr>
+          <w:rFonts w:hint="default"/>
+          <w:lang w:val="fr-FR"/>
+        </w:rPr>
+      </w:pPr>
+      <w:r>
+        <w:rPr>
+          <w:rFonts w:hint="default"/>
+          <w:lang w:val="fr-FR"/>
+        </w:rPr>
+        <w:t>- configuration d'un cluster via AWS, Google Cloud Platform ou Microsoft Azure</w:t>
+      </w:r>
+    </w:p>
+    <w:p>
+      <w:pPr>
+        <w:rPr>
+          <w:rFonts w:hint="default"/>
+          <w:lang w:val="fr-FR"/>
+        </w:rPr>
+      </w:pPr>
+      <w:r>
+        <w:rPr>
+          <w:rFonts w:hint="default"/>
+          <w:lang w:val="fr-FR"/>
+        </w:rPr>
+        <w:t>- restriction des accès de la base de données (compte utilisateurs et IP)</w:t>
+      </w:r>
+    </w:p>
+    <w:p>
+      <w:pPr>
+        <w:rPr>
+          <w:rFonts w:hint="default"/>
+          <w:lang w:val="fr-FR"/>
+        </w:rPr>
+      </w:pPr>
+      <w:r>
+        <w:rPr>
+          <w:rFonts w:hint="default"/>
+          <w:lang w:val="fr-FR"/>
+        </w:rPr>
+        <w:t>- création de modèles avec mongoose</w:t>
+      </w:r>
+    </w:p>
+    <w:p>
+      <w:pPr>
+        <w:rPr>
+          <w:rFonts w:hint="default"/>
+          <w:lang w:val="fr-FR"/>
+        </w:rPr>
+      </w:pPr>
+      <w:r>
+        <w:rPr>
+          <w:rFonts w:hint="default"/>
+          <w:lang w:val="fr-FR"/>
+        </w:rPr>
+        <w:t>- implémentation de vérification des données avec @hapi/joi</w:t>
+      </w:r>
+    </w:p>
+    <w:p>
+      <w:pPr>
+        <w:rPr>
+          <w:rFonts w:hint="default"/>
+          <w:lang w:val="fr-FR"/>
+        </w:rPr>
+      </w:pPr>
+    </w:p>
+    <w:p>
+      <w:pPr>
+        <w:rPr>
+          <w:rFonts w:hint="default"/>
+          <w:lang w:val="fr-FR"/>
+        </w:rPr>
+      </w:pPr>
+      <w:r>
+        <w:rPr>
+          <w:rFonts w:hint="default"/>
+          <w:lang w:val="fr-FR"/>
+        </w:rPr>
+        <w:t>SQL</w:t>
+      </w:r>
+    </w:p>
+    <w:p>
+      <w:pPr>
+        <w:rPr>
+          <w:rFonts w:hint="default"/>
+          <w:lang w:val="fr-FR" w:eastAsia="zh-CN"/>
+        </w:rPr>
+      </w:pPr>
+      <w:r>
+        <w:rPr>
+          <w:rFonts w:hint="default"/>
+          <w:lang w:val="fr-FR" w:eastAsia="zh-CN"/>
+        </w:rPr>
+        <w:t>- logique des bases de données relationnelles</w:t>
+      </w:r>
+    </w:p>
+    <w:p>
+      <w:pPr>
+        <w:rPr>
+          <w:rFonts w:hint="default"/>
+          <w:lang w:val="fr-FR"/>
+        </w:rPr>
+      </w:pPr>
+      <w:r>
+        <w:rPr>
+          <w:rFonts w:hint="default"/>
+          <w:lang w:val="fr-FR" w:eastAsia="zh-CN"/>
+        </w:rPr>
+        <w:t>- architecture de base de données dans le respect du cahier des charges</w:t>
+      </w:r>
+    </w:p>
+    <w:p>
+      <w:pPr>
+        <w:rPr>
+          <w:rFonts w:hint="default"/>
+          <w:lang w:val="fr-FR"/>
+        </w:rPr>
+      </w:pPr>
+      <w:r>
+        <w:rPr>
+          <w:rFonts w:hint="default"/>
+          <w:lang w:val="fr-FR" w:eastAsia="zh-CN"/>
+        </w:rPr>
+        <w:t>- modalisation de la base</w:t>
+      </w:r>
+    </w:p>
+    <w:p>
+      <w:pPr>
+        <w:rPr>
+          <w:rFonts w:hint="default"/>
+          <w:lang w:val="fr-FR"/>
+        </w:rPr>
+      </w:pPr>
+      <w:r>
+        <w:rPr>
+          <w:rFonts w:hint="default"/>
+          <w:lang w:val="fr-FR" w:eastAsia="zh-CN"/>
+        </w:rPr>
+        <w:t>- conception des tables et des clés</w:t>
+      </w:r>
+    </w:p>
+    <w:p>
+      <w:pPr>
+        <w:rPr>
+          <w:rFonts w:hint="default"/>
+          <w:lang w:val="fr-FR"/>
+        </w:rPr>
+      </w:pPr>
+      <w:r>
+        <w:rPr>
+          <w:rFonts w:hint="default"/>
+          <w:lang w:val="fr-FR" w:eastAsia="zh-CN"/>
+        </w:rPr>
+        <w:t>- normalisation des données</w:t>
+      </w:r>
+    </w:p>
+    <w:p>
+      <w:pPr>
+        <w:rPr>
+          <w:rFonts w:hint="default"/>
+          <w:lang w:val="fr-FR"/>
+        </w:rPr>
+      </w:pPr>
+      <w:r>
+        <w:rPr>
+          <w:rFonts w:hint="default"/>
+          <w:lang w:val="fr-FR" w:eastAsia="zh-CN"/>
+        </w:rPr>
+        <w:t>- conception de diagrammes UML et ERD</w:t>
+      </w:r>
+    </w:p>
+    <w:p>
+      <w:pPr>
+        <w:rPr>
+          <w:rFonts w:hint="default"/>
+          <w:lang w:val="fr-FR"/>
+        </w:rPr>
+      </w:pPr>
+      <w:r>
+        <w:rPr>
+          <w:rFonts w:hint="default"/>
+          <w:lang w:val="fr-FR" w:eastAsia="zh-CN"/>
+        </w:rPr>
+        <w:t>- création et gestion de la base de données</w:t>
+      </w:r>
+    </w:p>
+    <w:p>
+      <w:pPr>
+        <w:rPr>
+          <w:rFonts w:hint="default"/>
+          <w:lang w:val="fr-FR"/>
+        </w:rPr>
+      </w:pPr>
+      <w:r>
+        <w:rPr>
+          <w:rFonts w:hint="default"/>
+          <w:lang w:val="fr-FR" w:eastAsia="zh-CN"/>
+        </w:rPr>
+        <w:t>- connection avec un serveur</w:t>
+      </w:r>
+    </w:p>
+    <w:p>
+      <w:pPr>
+        <w:rPr>
+          <w:rFonts w:hint="default"/>
+          <w:lang w:val="fr-FR"/>
+        </w:rPr>
+      </w:pPr>
+    </w:p>
+    <w:p>
+      <w:pPr>
+        <w:rPr>
+          <w:rFonts w:hint="default"/>
+          <w:lang w:val="fr-FR"/>
+        </w:rPr>
+      </w:pPr>
+    </w:p>
+    <w:p>
+      <w:pPr>
+        <w:rPr>
+          <w:rFonts w:hint="default"/>
+          <w:lang w:val="fr-FR"/>
+        </w:rPr>
+      </w:pPr>
+    </w:p>
+    <w:p>
+      <w:pPr>
+        <w:rPr>
+          <w:rFonts w:hint="default"/>
+          <w:lang w:val="fr-FR"/>
+        </w:rPr>
+      </w:pPr>
+      <w:r>
+        <w:rPr>
+          <w:rFonts w:hint="default"/>
+          <w:lang w:val="fr-FR"/>
+        </w:rPr>
+        <w:t>Rails</w:t>
+      </w:r>
+    </w:p>
+    <w:p>
+      <w:pPr>
+        <w:rPr>
+          <w:rFonts w:hint="default"/>
+          <w:lang w:val="fr-FR"/>
+        </w:rPr>
+      </w:pPr>
+    </w:p>
+    <w:p>
+      <w:pPr>
+        <w:rPr>
+          <w:rFonts w:hint="default"/>
+          <w:lang w:val="fr-FR"/>
+        </w:rPr>
+      </w:pPr>
+      <w:r>
+        <w:rPr>
+          <w:rFonts w:hint="default"/>
+          <w:lang w:val="fr-FR"/>
+        </w:rPr>
+        <w:t>- architecture MVC</w:t>
+      </w:r>
+    </w:p>
+    <w:p>
+      <w:pPr>
+        <w:rPr>
+          <w:rFonts w:hint="default"/>
+          <w:lang w:val="fr-FR"/>
+        </w:rPr>
+      </w:pPr>
+      <w:r>
+        <w:rPr>
+          <w:rFonts w:hint="default"/>
+          <w:lang w:val="fr-FR"/>
+        </w:rPr>
+        <w:t>- connection avec des bases de données</w:t>
+      </w:r>
+    </w:p>
+    <w:p>
+      <w:pPr>
+        <w:rPr>
+          <w:rFonts w:hint="default"/>
+          <w:lang w:val="fr-FR"/>
+        </w:rPr>
+      </w:pPr>
+      <w:r>
+        <w:rPr>
+          <w:rFonts w:hint="default"/>
+          <w:lang w:val="fr-FR"/>
+        </w:rPr>
+        <w:t>- import de données via CSV</w:t>
+      </w:r>
+    </w:p>
+    <w:p>
+      <w:pPr>
+        <w:rPr>
+          <w:rFonts w:hint="default"/>
+          <w:lang w:val="fr-FR"/>
+        </w:rPr>
+      </w:pPr>
+      <w:r>
+        <w:rPr>
+          <w:rFonts w:hint="default"/>
+          <w:lang w:val="fr-FR"/>
+        </w:rPr>
+        <w:t>- configuration du gemfile.rb et des CORS</w:t>
+      </w:r>
+    </w:p>
+    <w:p>
+      <w:pPr>
+        <w:rPr>
+          <w:rFonts w:hint="default"/>
+          <w:lang w:val="fr-FR"/>
+        </w:rPr>
+      </w:pPr>
+      <w:r>
+        <w:rPr>
+          <w:rFonts w:hint="default"/>
+          <w:lang w:val="fr-FR"/>
+        </w:rPr>
+        <w:t>- routes et modèle de données</w:t>
+      </w:r>
+    </w:p>
+    <w:p>
+      <w:pPr>
+        <w:rPr>
+          <w:rFonts w:hint="default"/>
+          <w:lang w:val="fr-FR"/>
+        </w:rPr>
+      </w:pPr>
+      <w:r>
+        <w:rPr>
+          <w:rFonts w:hint="default"/>
+          <w:lang w:val="fr-FR"/>
+        </w:rPr>
+        <w:t>- création de vues HTML avec ERB</w:t>
+      </w:r>
+    </w:p>
+    <w:p>
+      <w:pPr>
+        <w:rPr>
+          <w:rFonts w:hint="default"/>
+          <w:lang w:val="fr-FR"/>
+        </w:rPr>
+      </w:pPr>
+      <w:r>
+        <w:rPr>
+          <w:rFonts w:hint="default"/>
+          <w:lang w:val="fr-FR"/>
+        </w:rPr>
+        <w:t>- intégration de JavaScript</w:t>
+      </w:r>
+    </w:p>
+    <w:p>
+      <w:pPr>
+        <w:rPr>
+          <w:rFonts w:hint="default"/>
+          <w:lang w:val="fr-FR"/>
+        </w:rPr>
+      </w:pPr>
+      <w:r>
+        <w:rPr>
+          <w:rFonts w:hint="default"/>
+          <w:lang w:val="fr-FR"/>
+        </w:rPr>
+        <w:t>- tests avec Rspec</w:t>
+      </w:r>
+    </w:p>
+    <w:p>
+      <w:pPr>
+        <w:rPr>
+          <w:rFonts w:hint="default"/>
+          <w:lang w:val="fr-FR"/>
+        </w:rPr>
+      </w:pPr>
+      <w:r>
+        <w:rPr>
+          <w:rFonts w:hint="default"/>
+          <w:lang w:val="fr-FR"/>
+        </w:rPr>
+        <w:t>- création de REST API</w:t>
+      </w:r>
+    </w:p>
+    <w:p>
+      <w:pPr>
+        <w:rPr>
+          <w:rFonts w:hint="default"/>
+          <w:lang w:val="fr-FR"/>
+        </w:rPr>
+      </w:pPr>
+      <w:r>
+        <w:rPr>
+          <w:rFonts w:hint="default"/>
+          <w:lang w:val="fr-FR"/>
+        </w:rPr>
+        <w:t>- crypter les données sensibles avec bcrypt</w:t>
+      </w:r>
+    </w:p>
+    <w:p>
+      <w:pPr>
+        <w:rPr>
+          <w:rFonts w:hint="default"/>
+          <w:lang w:val="fr-FR"/>
+        </w:rPr>
+      </w:pPr>
+      <w:r>
+        <w:rPr>
+          <w:rFonts w:hint="default"/>
+          <w:lang w:val="fr-FR"/>
+        </w:rPr>
+        <w:t>- authentification et gestion des droits utilisateurs avec Devise et Cancancan</w:t>
+      </w:r>
+    </w:p>
+    <w:p>
+      <w:pPr>
+        <w:rPr>
+          <w:rFonts w:hint="default"/>
+          <w:lang w:val="fr-FR"/>
+        </w:rPr>
+      </w:pPr>
+      <w:r>
+        <w:rPr>
+          <w:rFonts w:hint="default"/>
+          <w:lang w:val="fr-FR"/>
+        </w:rPr>
+        <w:t>- authentification de l’API avec JSON Web Token</w:t>
+      </w:r>
+    </w:p>
+    <w:p>
+      <w:pPr>
+        <w:rPr>
+          <w:rFonts w:hint="default"/>
+          <w:lang w:val="fr-FR"/>
+        </w:rPr>
+      </w:pPr>
+      <w:r>
+        <w:rPr>
+          <w:rFonts w:hint="default"/>
+          <w:lang w:val="fr-FR"/>
+        </w:rPr>
+        <w:t>- déploiement</w:t>
+      </w:r>
       <w:bookmarkStart w:id="0" w:name="_GoBack"/>
       <w:bookmarkEnd w:id="0"/>
     </w:p>
@@ -363,66 +1048,6 @@
           <w:rFonts w:hint="default"/>
           <w:lang w:val="fr-FR"/>
         </w:rPr>
-        <w:t>Node.js</w:t>
-      </w:r>
-    </w:p>
-    <w:p>
-      <w:pPr>
-        <w:rPr>
-          <w:rFonts w:hint="default"/>
-          <w:lang w:val="fr-FR"/>
-        </w:rPr>
-      </w:pPr>
-      <w:r>
-        <w:rPr>
-          <w:rFonts w:hint="default"/>
-          <w:lang w:val="fr-FR"/>
-        </w:rPr>
-        <w:t>MongoDB</w:t>
-      </w:r>
-    </w:p>
-    <w:p>
-      <w:pPr>
-        <w:rPr>
-          <w:rFonts w:hint="default"/>
-          <w:lang w:val="fr-FR"/>
-        </w:rPr>
-      </w:pPr>
-      <w:r>
-        <w:rPr>
-          <w:rFonts w:hint="default"/>
-          <w:lang w:val="fr-FR"/>
-        </w:rPr>
-        <w:t>SQL</w:t>
-      </w:r>
-    </w:p>
-    <w:p>
-      <w:pPr>
-        <w:rPr>
-          <w:rFonts w:hint="default"/>
-          <w:lang w:val="fr-FR"/>
-        </w:rPr>
-      </w:pPr>
-      <w:r>
-        <w:rPr>
-          <w:rFonts w:hint="default"/>
-          <w:lang w:val="fr-FR"/>
-        </w:rPr>
-        <w:t>Rails</w:t>
-      </w:r>
-    </w:p>
-    <w:p>
-      <w:pPr>
-        <w:rPr>
-          <w:rFonts w:hint="default"/>
-          <w:lang w:val="fr-FR"/>
-        </w:rPr>
-      </w:pPr>
-      <w:r>
-        <w:rPr>
-          <w:rFonts w:hint="default"/>
-          <w:lang w:val="fr-FR"/>
-        </w:rPr>
         <w:t>Python</w:t>
       </w:r>
     </w:p>
@@ -433,6 +1058,14 @@
           <w:lang w:val="fr-FR"/>
         </w:rPr>
       </w:pPr>
+    </w:p>
+    <w:p>
+      <w:pPr>
+        <w:rPr>
+          <w:rFonts w:hint="default"/>
+          <w:lang w:val="fr-FR"/>
+        </w:rPr>
+      </w:pPr>
       <w:r>
         <w:rPr>
           <w:rFonts w:hint="default"/>
@@ -440,6 +1073,14 @@
         </w:rPr>
         <w:t>HTML</w:t>
       </w:r>
+    </w:p>
+    <w:p>
+      <w:pPr>
+        <w:rPr>
+          <w:rFonts w:hint="default"/>
+          <w:lang w:val="fr-FR"/>
+        </w:rPr>
+      </w:pPr>
     </w:p>
     <w:p>
       <w:pPr>
@@ -471,7 +1112,7 @@
   <w:docDefaults>
     <w:rPrDefault>
       <w:rPr>
-        <w:rFonts w:asciiTheme="minorHAnsi" w:hAnsiTheme="minorHAnsi" w:eastAsiaTheme="minorEastAsia" w:cstheme="minorBidi"/>
+        <w:rFonts w:ascii="Times New Roman" w:hAnsi="Times New Roman" w:eastAsia="SimSun" w:cs="Times New Roman"/>
       </w:rPr>
     </w:rPrDefault>
     <w:pPrDefault/>
@@ -582,149 +1223,7 @@
     <w:lsdException w:unhideWhenUsed="0" w:uiPriority="0" w:semiHidden="0" w:name="HTML Variable"/>
     <w:lsdException w:unhideWhenUsed="0" w:uiPriority="0" w:name="Normal Table"/>
     <w:lsdException w:unhideWhenUsed="0" w:uiPriority="0" w:semiHidden="0" w:name="annotation subject"/>
-    <w:lsdException w:unhideWhenUsed="0" w:uiPriority="0" w:semiHidden="0" w:name="Table Simple 1"/>
-    <w:lsdException w:unhideWhenUsed="0" w:uiPriority="0" w:semiHidden="0" w:name="Table Simple 2"/>
-    <w:lsdException w:unhideWhenUsed="0" w:uiPriority="0" w:semiHidden="0" w:name="Table Simple 3"/>
-    <w:lsdException w:unhideWhenUsed="0" w:uiPriority="0" w:semiHidden="0" w:name="Table Classic 1"/>
-    <w:lsdException w:unhideWhenUsed="0" w:uiPriority="0" w:semiHidden="0" w:name="Table Classic 2"/>
-    <w:lsdException w:unhideWhenUsed="0" w:uiPriority="0" w:semiHidden="0" w:name="Table Classic 3"/>
-    <w:lsdException w:unhideWhenUsed="0" w:uiPriority="0" w:semiHidden="0" w:name="Table Classic 4"/>
-    <w:lsdException w:unhideWhenUsed="0" w:uiPriority="0" w:semiHidden="0" w:name="Table Colorful 1"/>
-    <w:lsdException w:unhideWhenUsed="0" w:uiPriority="0" w:semiHidden="0" w:name="Table Colorful 2"/>
-    <w:lsdException w:unhideWhenUsed="0" w:uiPriority="0" w:semiHidden="0" w:name="Table Colorful 3"/>
-    <w:lsdException w:unhideWhenUsed="0" w:uiPriority="0" w:semiHidden="0" w:name="Table Columns 1"/>
-    <w:lsdException w:unhideWhenUsed="0" w:uiPriority="0" w:semiHidden="0" w:name="Table Columns 2"/>
-    <w:lsdException w:unhideWhenUsed="0" w:uiPriority="0" w:semiHidden="0" w:name="Table Columns 3"/>
-    <w:lsdException w:unhideWhenUsed="0" w:uiPriority="0" w:semiHidden="0" w:name="Table Columns 4"/>
-    <w:lsdException w:unhideWhenUsed="0" w:uiPriority="0" w:semiHidden="0" w:name="Table Columns 5"/>
-    <w:lsdException w:unhideWhenUsed="0" w:uiPriority="0" w:semiHidden="0" w:name="Table Grid 1"/>
-    <w:lsdException w:unhideWhenUsed="0" w:uiPriority="0" w:semiHidden="0" w:name="Table Grid 2"/>
-    <w:lsdException w:unhideWhenUsed="0" w:uiPriority="0" w:semiHidden="0" w:name="Table Grid 3"/>
-    <w:lsdException w:unhideWhenUsed="0" w:uiPriority="0" w:semiHidden="0" w:name="Table Grid 4"/>
-    <w:lsdException w:unhideWhenUsed="0" w:uiPriority="0" w:semiHidden="0" w:name="Table Grid 5"/>
-    <w:lsdException w:unhideWhenUsed="0" w:uiPriority="0" w:semiHidden="0" w:name="Table Grid 6"/>
-    <w:lsdException w:unhideWhenUsed="0" w:uiPriority="0" w:semiHidden="0" w:name="Table Grid 7"/>
-    <w:lsdException w:unhideWhenUsed="0" w:uiPriority="0" w:semiHidden="0" w:name="Table Grid 8"/>
-    <w:lsdException w:unhideWhenUsed="0" w:uiPriority="0" w:semiHidden="0" w:name="Table List 1"/>
-    <w:lsdException w:unhideWhenUsed="0" w:uiPriority="0" w:semiHidden="0" w:name="Table List 2"/>
-    <w:lsdException w:unhideWhenUsed="0" w:uiPriority="0" w:semiHidden="0" w:name="Table List 3"/>
-    <w:lsdException w:unhideWhenUsed="0" w:uiPriority="0" w:semiHidden="0" w:name="Table List 4"/>
-    <w:lsdException w:unhideWhenUsed="0" w:uiPriority="0" w:semiHidden="0" w:name="Table List 5"/>
-    <w:lsdException w:unhideWhenUsed="0" w:uiPriority="0" w:semiHidden="0" w:name="Table List 6"/>
-    <w:lsdException w:unhideWhenUsed="0" w:uiPriority="0" w:semiHidden="0" w:name="Table List 7"/>
-    <w:lsdException w:unhideWhenUsed="0" w:uiPriority="0" w:semiHidden="0" w:name="Table List 8"/>
-    <w:lsdException w:unhideWhenUsed="0" w:uiPriority="0" w:semiHidden="0" w:name="Table 3D effects 1"/>
-    <w:lsdException w:unhideWhenUsed="0" w:uiPriority="0" w:semiHidden="0" w:name="Table 3D effects 2"/>
-    <w:lsdException w:unhideWhenUsed="0" w:uiPriority="0" w:semiHidden="0" w:name="Table 3D effects 3"/>
-    <w:lsdException w:unhideWhenUsed="0" w:uiPriority="0" w:semiHidden="0" w:name="Table Contemporary"/>
-    <w:lsdException w:unhideWhenUsed="0" w:uiPriority="0" w:semiHidden="0" w:name="Table Elegant"/>
-    <w:lsdException w:unhideWhenUsed="0" w:uiPriority="0" w:semiHidden="0" w:name="Table Professional"/>
-    <w:lsdException w:unhideWhenUsed="0" w:uiPriority="0" w:semiHidden="0" w:name="Table Subtle 1"/>
-    <w:lsdException w:unhideWhenUsed="0" w:uiPriority="0" w:semiHidden="0" w:name="Table Subtle 2"/>
-    <w:lsdException w:unhideWhenUsed="0" w:uiPriority="0" w:semiHidden="0" w:name="Table Web 1"/>
-    <w:lsdException w:unhideWhenUsed="0" w:uiPriority="0" w:semiHidden="0" w:name="Table Web 2"/>
-    <w:lsdException w:unhideWhenUsed="0" w:uiPriority="0" w:semiHidden="0" w:name="Table Web 3"/>
     <w:lsdException w:unhideWhenUsed="0" w:uiPriority="0" w:semiHidden="0" w:name="Balloon Text"/>
-    <w:lsdException w:unhideWhenUsed="0" w:uiPriority="0" w:semiHidden="0" w:name="Table Grid"/>
-    <w:lsdException w:unhideWhenUsed="0" w:uiPriority="0" w:semiHidden="0" w:name="Table Theme"/>
-    <w:lsdException w:unhideWhenUsed="0" w:uiPriority="60" w:semiHidden="0" w:name="Light Shading"/>
-    <w:lsdException w:unhideWhenUsed="0" w:uiPriority="61" w:semiHidden="0" w:name="Light List"/>
-    <w:lsdException w:unhideWhenUsed="0" w:uiPriority="62" w:semiHidden="0" w:name="Light Grid"/>
-    <w:lsdException w:unhideWhenUsed="0" w:uiPriority="63" w:semiHidden="0" w:name="Medium Shading 1"/>
-    <w:lsdException w:unhideWhenUsed="0" w:uiPriority="64" w:semiHidden="0" w:name="Medium Shading 2"/>
-    <w:lsdException w:unhideWhenUsed="0" w:uiPriority="65" w:semiHidden="0" w:name="Medium List 1"/>
-    <w:lsdException w:unhideWhenUsed="0" w:uiPriority="66" w:semiHidden="0" w:name="Medium List 2"/>
-    <w:lsdException w:unhideWhenUsed="0" w:uiPriority="67" w:semiHidden="0" w:name="Medium Grid 1"/>
-    <w:lsdException w:unhideWhenUsed="0" w:uiPriority="68" w:semiHidden="0" w:name="Medium Grid 2"/>
-    <w:lsdException w:unhideWhenUsed="0" w:uiPriority="69" w:semiHidden="0" w:name="Medium Grid 3"/>
-    <w:lsdException w:unhideWhenUsed="0" w:uiPriority="70" w:semiHidden="0" w:name="Dark List"/>
-    <w:lsdException w:unhideWhenUsed="0" w:uiPriority="71" w:semiHidden="0" w:name="Colorful Shading"/>
-    <w:lsdException w:unhideWhenUsed="0" w:uiPriority="72" w:semiHidden="0" w:name="Colorful List"/>
-    <w:lsdException w:unhideWhenUsed="0" w:uiPriority="73" w:semiHidden="0" w:name="Colorful Grid"/>
-    <w:lsdException w:unhideWhenUsed="0" w:uiPriority="60" w:semiHidden="0" w:name="Light Shading Accent 1"/>
-    <w:lsdException w:unhideWhenUsed="0" w:uiPriority="61" w:semiHidden="0" w:name="Light List Accent 1"/>
-    <w:lsdException w:unhideWhenUsed="0" w:uiPriority="62" w:semiHidden="0" w:name="Light Grid Accent 1"/>
-    <w:lsdException w:unhideWhenUsed="0" w:uiPriority="63" w:semiHidden="0" w:name="Medium Shading 1 Accent 1"/>
-    <w:lsdException w:unhideWhenUsed="0" w:uiPriority="64" w:semiHidden="0" w:name="Medium Shading 2 Accent 1"/>
-    <w:lsdException w:unhideWhenUsed="0" w:uiPriority="65" w:semiHidden="0" w:name="Medium List 1 Accent 1"/>
-    <w:lsdException w:unhideWhenUsed="0" w:uiPriority="66" w:semiHidden="0" w:name="Medium List 2 Accent 1"/>
-    <w:lsdException w:unhideWhenUsed="0" w:uiPriority="67" w:semiHidden="0" w:name="Medium Grid 1 Accent 1"/>
-    <w:lsdException w:unhideWhenUsed="0" w:uiPriority="68" w:semiHidden="0" w:name="Medium Grid 2 Accent 1"/>
-    <w:lsdException w:unhideWhenUsed="0" w:uiPriority="69" w:semiHidden="0" w:name="Medium Grid 3 Accent 1"/>
-    <w:lsdException w:unhideWhenUsed="0" w:uiPriority="70" w:semiHidden="0" w:name="Dark List Accent 1"/>
-    <w:lsdException w:unhideWhenUsed="0" w:uiPriority="71" w:semiHidden="0" w:name="Colorful Shading Accent 1"/>
-    <w:lsdException w:unhideWhenUsed="0" w:uiPriority="72" w:semiHidden="0" w:name="Colorful List Accent 1"/>
-    <w:lsdException w:unhideWhenUsed="0" w:uiPriority="73" w:semiHidden="0" w:name="Colorful Grid Accent 1"/>
-    <w:lsdException w:unhideWhenUsed="0" w:uiPriority="60" w:semiHidden="0" w:name="Light Shading Accent 2"/>
-    <w:lsdException w:unhideWhenUsed="0" w:uiPriority="61" w:semiHidden="0" w:name="Light List Accent 2"/>
-    <w:lsdException w:unhideWhenUsed="0" w:uiPriority="62" w:semiHidden="0" w:name="Light Grid Accent 2"/>
-    <w:lsdException w:unhideWhenUsed="0" w:uiPriority="63" w:semiHidden="0" w:name="Medium Shading 1 Accent 2"/>
-    <w:lsdException w:unhideWhenUsed="0" w:uiPriority="64" w:semiHidden="0" w:name="Medium Shading 2 Accent 2"/>
-    <w:lsdException w:unhideWhenUsed="0" w:uiPriority="65" w:semiHidden="0" w:name="Medium List 1 Accent 2"/>
-    <w:lsdException w:unhideWhenUsed="0" w:uiPriority="66" w:semiHidden="0" w:name="Medium List 2 Accent 2"/>
-    <w:lsdException w:unhideWhenUsed="0" w:uiPriority="67" w:semiHidden="0" w:name="Medium Grid 1 Accent 2"/>
-    <w:lsdException w:unhideWhenUsed="0" w:uiPriority="68" w:semiHidden="0" w:name="Medium Grid 2 Accent 2"/>
-    <w:lsdException w:unhideWhenUsed="0" w:uiPriority="69" w:semiHidden="0" w:name="Medium Grid 3 Accent 2"/>
-    <w:lsdException w:unhideWhenUsed="0" w:uiPriority="70" w:semiHidden="0" w:name="Dark List Accent 2"/>
-    <w:lsdException w:unhideWhenUsed="0" w:uiPriority="71" w:semiHidden="0" w:name="Colorful Shading Accent 2"/>
-    <w:lsdException w:unhideWhenUsed="0" w:uiPriority="72" w:semiHidden="0" w:name="Colorful List Accent 2"/>
-    <w:lsdException w:unhideWhenUsed="0" w:uiPriority="73" w:semiHidden="0" w:name="Colorful Grid Accent 2"/>
-    <w:lsdException w:unhideWhenUsed="0" w:uiPriority="60" w:semiHidden="0" w:name="Light Shading Accent 3"/>
-    <w:lsdException w:unhideWhenUsed="0" w:uiPriority="61" w:semiHidden="0" w:name="Light List Accent 3"/>
-    <w:lsdException w:unhideWhenUsed="0" w:uiPriority="62" w:semiHidden="0" w:name="Light Grid Accent 3"/>
-    <w:lsdException w:unhideWhenUsed="0" w:uiPriority="63" w:semiHidden="0" w:name="Medium Shading 1 Accent 3"/>
-    <w:lsdException w:unhideWhenUsed="0" w:uiPriority="64" w:semiHidden="0" w:name="Medium Shading 2 Accent 3"/>
-    <w:lsdException w:unhideWhenUsed="0" w:uiPriority="65" w:semiHidden="0" w:name="Medium List 1 Accent 3"/>
-    <w:lsdException w:unhideWhenUsed="0" w:uiPriority="66" w:semiHidden="0" w:name="Medium List 2 Accent 3"/>
-    <w:lsdException w:unhideWhenUsed="0" w:uiPriority="67" w:semiHidden="0" w:name="Medium Grid 1 Accent 3"/>
-    <w:lsdException w:unhideWhenUsed="0" w:uiPriority="68" w:semiHidden="0" w:name="Medium Grid 2 Accent 3"/>
-    <w:lsdException w:unhideWhenUsed="0" w:uiPriority="69" w:semiHidden="0" w:name="Medium Grid 3 Accent 3"/>
-    <w:lsdException w:unhideWhenUsed="0" w:uiPriority="70" w:semiHidden="0" w:name="Dark List Accent 3"/>
-    <w:lsdException w:unhideWhenUsed="0" w:uiPriority="71" w:semiHidden="0" w:name="Colorful Shading Accent 3"/>
-    <w:lsdException w:unhideWhenUsed="0" w:uiPriority="72" w:semiHidden="0" w:name="Colorful List Accent 3"/>
-    <w:lsdException w:unhideWhenUsed="0" w:uiPriority="73" w:semiHidden="0" w:name="Colorful Grid Accent 3"/>
-    <w:lsdException w:unhideWhenUsed="0" w:uiPriority="60" w:semiHidden="0" w:name="Light Shading Accent 4"/>
-    <w:lsdException w:unhideWhenUsed="0" w:uiPriority="61" w:semiHidden="0" w:name="Light List Accent 4"/>
-    <w:lsdException w:unhideWhenUsed="0" w:uiPriority="62" w:semiHidden="0" w:name="Light Grid Accent 4"/>
-    <w:lsdException w:unhideWhenUsed="0" w:uiPriority="63" w:semiHidden="0" w:name="Medium Shading 1 Accent 4"/>
-    <w:lsdException w:unhideWhenUsed="0" w:uiPriority="64" w:semiHidden="0" w:name="Medium Shading 2 Accent 4"/>
-    <w:lsdException w:unhideWhenUsed="0" w:uiPriority="65" w:semiHidden="0" w:name="Medium List 1 Accent 4"/>
-    <w:lsdException w:unhideWhenUsed="0" w:uiPriority="66" w:semiHidden="0" w:name="Medium List 2 Accent 4"/>
-    <w:lsdException w:unhideWhenUsed="0" w:uiPriority="67" w:semiHidden="0" w:name="Medium Grid 1 Accent 4"/>
-    <w:lsdException w:unhideWhenUsed="0" w:uiPriority="68" w:semiHidden="0" w:name="Medium Grid 2 Accent 4"/>
-    <w:lsdException w:unhideWhenUsed="0" w:uiPriority="69" w:semiHidden="0" w:name="Medium Grid 3 Accent 4"/>
-    <w:lsdException w:unhideWhenUsed="0" w:uiPriority="70" w:semiHidden="0" w:name="Dark List Accent 4"/>
-    <w:lsdException w:unhideWhenUsed="0" w:uiPriority="71" w:semiHidden="0" w:name="Colorful Shading Accent 4"/>
-    <w:lsdException w:unhideWhenUsed="0" w:uiPriority="72" w:semiHidden="0" w:name="Colorful List Accent 4"/>
-    <w:lsdException w:unhideWhenUsed="0" w:uiPriority="73" w:semiHidden="0" w:name="Colorful Grid Accent 4"/>
-    <w:lsdException w:unhideWhenUsed="0" w:uiPriority="60" w:semiHidden="0" w:name="Light Shading Accent 5"/>
-    <w:lsdException w:unhideWhenUsed="0" w:uiPriority="61" w:semiHidden="0" w:name="Light List Accent 5"/>
-    <w:lsdException w:unhideWhenUsed="0" w:uiPriority="62" w:semiHidden="0" w:name="Light Grid Accent 5"/>
-    <w:lsdException w:unhideWhenUsed="0" w:uiPriority="63" w:semiHidden="0" w:name="Medium Shading 1 Accent 5"/>
-    <w:lsdException w:unhideWhenUsed="0" w:uiPriority="64" w:semiHidden="0" w:name="Medium Shading 2 Accent 5"/>
-    <w:lsdException w:unhideWhenUsed="0" w:uiPriority="65" w:semiHidden="0" w:name="Medium List 1 Accent 5"/>
-    <w:lsdException w:unhideWhenUsed="0" w:uiPriority="66" w:semiHidden="0" w:name="Medium List 2 Accent 5"/>
-    <w:lsdException w:unhideWhenUsed="0" w:uiPriority="67" w:semiHidden="0" w:name="Medium Grid 1 Accent 5"/>
-    <w:lsdException w:unhideWhenUsed="0" w:uiPriority="68" w:semiHidden="0" w:name="Medium Grid 2 Accent 5"/>
-    <w:lsdException w:unhideWhenUsed="0" w:uiPriority="69" w:semiHidden="0" w:name="Medium Grid 3 Accent 5"/>
-    <w:lsdException w:unhideWhenUsed="0" w:uiPriority="70" w:semiHidden="0" w:name="Dark List Accent 5"/>
-    <w:lsdException w:unhideWhenUsed="0" w:uiPriority="71" w:semiHidden="0" w:name="Colorful Shading Accent 5"/>
-    <w:lsdException w:unhideWhenUsed="0" w:uiPriority="72" w:semiHidden="0" w:name="Colorful List Accent 5"/>
-    <w:lsdException w:unhideWhenUsed="0" w:uiPriority="73" w:semiHidden="0" w:name="Colorful Grid Accent 5"/>
-    <w:lsdException w:unhideWhenUsed="0" w:uiPriority="60" w:semiHidden="0" w:name="Light Shading Accent 6"/>
-    <w:lsdException w:unhideWhenUsed="0" w:uiPriority="61" w:semiHidden="0" w:name="Light List Accent 6"/>
-    <w:lsdException w:unhideWhenUsed="0" w:uiPriority="62" w:semiHidden="0" w:name="Light Grid Accent 6"/>
-    <w:lsdException w:unhideWhenUsed="0" w:uiPriority="63" w:semiHidden="0" w:name="Medium Shading 1 Accent 6"/>
-    <w:lsdException w:unhideWhenUsed="0" w:uiPriority="64" w:semiHidden="0" w:name="Medium Shading 2 Accent 6"/>
-    <w:lsdException w:unhideWhenUsed="0" w:uiPriority="65" w:semiHidden="0" w:name="Medium List 1 Accent 6"/>
-    <w:lsdException w:unhideWhenUsed="0" w:uiPriority="66" w:semiHidden="0" w:name="Medium List 2 Accent 6"/>
-    <w:lsdException w:unhideWhenUsed="0" w:uiPriority="67" w:semiHidden="0" w:name="Medium Grid 1 Accent 6"/>
-    <w:lsdException w:unhideWhenUsed="0" w:uiPriority="68" w:semiHidden="0" w:name="Medium Grid 2 Accent 6"/>
-    <w:lsdException w:unhideWhenUsed="0" w:uiPriority="69" w:semiHidden="0" w:name="Medium Grid 3 Accent 6"/>
-    <w:lsdException w:unhideWhenUsed="0" w:uiPriority="70" w:semiHidden="0" w:name="Dark List Accent 6"/>
-    <w:lsdException w:unhideWhenUsed="0" w:uiPriority="71" w:semiHidden="0" w:name="Colorful Shading Accent 6"/>
-    <w:lsdException w:unhideWhenUsed="0" w:uiPriority="72" w:semiHidden="0" w:name="Colorful List Accent 6"/>
-    <w:lsdException w:unhideWhenUsed="0" w:uiPriority="73" w:semiHidden="0" w:name="Colorful Grid Accent 6"/>
   </w:latentStyles>
   <w:style w:type="paragraph" w:default="1" w:styleId="1">
     <w:name w:val="Normal"/>

</xml_diff>

<commit_message>
major design changes and about content
</commit_message>
<xml_diff>
--- a/skills.docx
+++ b/skills.docx
@@ -1357,68 +1357,473 @@
         </w:rPr>
         <w:t>- flex box</w:t>
       </w:r>
+    </w:p>
+    <w:p>
+      <w:pPr>
+        <w:rPr>
+          <w:rFonts w:hint="default"/>
+          <w:lang w:val="fr-FR"/>
+        </w:rPr>
+      </w:pPr>
+      <w:r>
+        <w:rPr>
+          <w:rFonts w:hint="default"/>
+          <w:lang w:val="fr-FR"/>
+        </w:rPr>
+        <w:t>- grid</w:t>
+      </w:r>
+    </w:p>
+    <w:p>
+      <w:pPr>
+        <w:rPr>
+          <w:rFonts w:hint="default"/>
+          <w:lang w:val="fr-FR"/>
+        </w:rPr>
+      </w:pPr>
+      <w:r>
+        <w:rPr>
+          <w:rFonts w:hint="default"/>
+          <w:lang w:val="fr-FR"/>
+        </w:rPr>
+        <w:t>- animations</w:t>
+      </w:r>
+    </w:p>
+    <w:p>
+      <w:pPr>
+        <w:rPr>
+          <w:rFonts w:hint="default"/>
+          <w:lang w:val="fr-FR"/>
+        </w:rPr>
+      </w:pPr>
+      <w:r>
+        <w:rPr>
+          <w:rFonts w:hint="default"/>
+          <w:lang w:val="fr-FR"/>
+        </w:rPr>
+        <w:t>- positionnement d’éléments</w:t>
+      </w:r>
+    </w:p>
+    <w:p>
+      <w:pPr>
+        <w:rPr>
+          <w:rFonts w:hint="default"/>
+          <w:lang w:val="fr-FR"/>
+        </w:rPr>
+      </w:pPr>
+      <w:r>
+        <w:rPr>
+          <w:rFonts w:hint="default"/>
+          <w:lang w:val="fr-FR"/>
+        </w:rPr>
+        <w:t>- media query et responsive web design</w:t>
+      </w:r>
+    </w:p>
+    <w:p>
+      <w:pPr>
+        <w:rPr>
+          <w:rFonts w:hint="default"/>
+          <w:lang w:val="fr-FR"/>
+        </w:rPr>
+      </w:pPr>
+    </w:p>
+    <w:p>
+      <w:pPr>
+        <w:rPr>
+          <w:rFonts w:hint="default"/>
+          <w:lang w:val="fr-FR"/>
+        </w:rPr>
+      </w:pPr>
+    </w:p>
+    <w:p>
+      <w:pPr>
+        <w:rPr>
+          <w:rFonts w:hint="default"/>
+          <w:lang w:val="fr-FR"/>
+        </w:rPr>
+      </w:pPr>
+    </w:p>
+    <w:p>
+      <w:pPr>
+        <w:rPr>
+          <w:rFonts w:hint="default"/>
+          <w:lang w:val="fr-FR"/>
+        </w:rPr>
+      </w:pPr>
+    </w:p>
+    <w:p>
+      <w:pPr>
+        <w:rPr>
+          <w:rFonts w:hint="default"/>
+          <w:lang w:val="fr-FR"/>
+        </w:rPr>
+      </w:pPr>
+    </w:p>
+    <w:p>
+      <w:pPr>
+        <w:rPr>
+          <w:rFonts w:hint="default"/>
+          <w:lang w:val="fr-FR"/>
+        </w:rPr>
+      </w:pPr>
+    </w:p>
+    <w:p>
+      <w:pPr>
+        <w:rPr>
+          <w:rFonts w:hint="default"/>
+          <w:lang w:val="fr-FR"/>
+        </w:rPr>
+      </w:pPr>
+    </w:p>
+    <w:p>
+      <w:pPr>
+        <w:rPr>
+          <w:rFonts w:hint="default"/>
+          <w:lang w:val="fr-FR"/>
+        </w:rPr>
+      </w:pPr>
+    </w:p>
+    <w:p>
+      <w:pPr>
+        <w:rPr>
+          <w:rFonts w:hint="default"/>
+          <w:lang w:val="fr-FR"/>
+        </w:rPr>
+      </w:pPr>
+    </w:p>
+    <w:p>
+      <w:pPr>
+        <w:rPr>
+          <w:rFonts w:hint="default"/>
+          <w:lang w:val="fr-FR"/>
+        </w:rPr>
+      </w:pPr>
+    </w:p>
+    <w:p>
+      <w:pPr>
+        <w:rPr>
+          <w:rFonts w:hint="default"/>
+          <w:lang w:val="fr-FR"/>
+        </w:rPr>
+      </w:pPr>
+    </w:p>
+    <w:p>
+      <w:pPr>
+        <w:rPr>
+          <w:rFonts w:hint="default"/>
+          <w:lang w:val="fr-FR"/>
+        </w:rPr>
+      </w:pPr>
+    </w:p>
+    <w:p>
+      <w:pPr>
+        <w:rPr>
+          <w:rFonts w:hint="default"/>
+          <w:lang w:val="fr-FR"/>
+        </w:rPr>
+      </w:pPr>
+    </w:p>
+    <w:p>
+      <w:pPr>
+        <w:rPr>
+          <w:rFonts w:hint="default"/>
+          <w:lang w:val="fr-FR"/>
+        </w:rPr>
+      </w:pPr>
+    </w:p>
+    <w:p>
+      <w:pPr>
+        <w:rPr>
+          <w:rFonts w:hint="default"/>
+          <w:lang w:val="fr-FR"/>
+        </w:rPr>
+      </w:pPr>
+      <w:r>
+        <w:rPr>
+          <w:rFonts w:hint="default"/>
+          <w:lang w:val="fr-FR"/>
+        </w:rPr>
+        <w:t>Home description :</w:t>
+      </w:r>
+    </w:p>
+    <w:p>
+      <w:pPr>
+        <w:rPr>
+          <w:rFonts w:hint="default"/>
+          <w:lang w:val="fr-FR"/>
+        </w:rPr>
+      </w:pPr>
+    </w:p>
+    <w:p>
+      <w:pPr>
+        <w:rPr>
+          <w:rFonts w:hint="default"/>
+          <w:lang w:val="fr-FR"/>
+        </w:rPr>
+      </w:pPr>
+      <w:r>
+        <w:rPr>
+          <w:rFonts w:hint="default"/>
+          <w:lang w:val="fr-FR"/>
+        </w:rPr>
+        <w:t>Après une expérience entrepreunariale de trois ans en Chine et un poste au sein du consulat général de France à Chengdu comme chargé de mission promotion, j’ai décidé de me reconvertir dans l’informatique. Attirés par les nouvelles technologies, j’ai développé de solides compétences dans la programmation d’applications web et les sciences des données.</w:t>
+      </w:r>
+    </w:p>
+    <w:p>
+      <w:pPr>
+        <w:rPr>
+          <w:rFonts w:hint="default"/>
+          <w:lang w:val="fr-FR"/>
+        </w:rPr>
+      </w:pPr>
+    </w:p>
+    <w:p>
+      <w:pPr>
+        <w:rPr>
+          <w:rFonts w:hint="default"/>
+          <w:lang w:val="fr-FR"/>
+        </w:rPr>
+      </w:pPr>
+      <w:r>
+        <w:rPr>
+          <w:rFonts w:hint="default"/>
+          <w:lang w:val="fr-FR"/>
+        </w:rPr>
+        <w:t>Dans un premier temps autodidacte, j’ai décidé en janvier 2020 d’obtenir un diplôme certifié par l’Etat pour consolider mon profil. Ainsi, j’ai obtenu un diplôme de développeur d’application, inscrit au RNCP (https://www.francecompetences.fr/recherche/rncp/27099/). Par ailleurs, l’intégralité de ma formation, à savoir les supports de cours, les interactions avec le mentoret les examens, s’est déroulée en anglais.</w:t>
+      </w:r>
+    </w:p>
+    <w:p>
+      <w:pPr>
+        <w:rPr>
+          <w:rFonts w:hint="default"/>
+          <w:lang w:val="fr-FR"/>
+        </w:rPr>
+      </w:pPr>
+    </w:p>
+    <w:p>
+      <w:pPr>
+        <w:rPr>
+          <w:rFonts w:hint="default"/>
+          <w:lang w:val="fr-FR"/>
+        </w:rPr>
+      </w:pPr>
+      <w:r>
+        <w:rPr>
+          <w:rFonts w:hint="default"/>
+          <w:lang w:val="fr-FR"/>
+        </w:rPr>
+        <w:t>Dans un premier temps autodidacte, j’ai décidé en janvier 2020 d’obtenir un diplôme certifié par l’Etat pour consolider mon profil. Ainsi, j’ai obtenu un diplôme de développeur d’application, inscrit au RNCP. Par ailleurs, l’intégralité de ma formation, à savoir les supports de cours, les interactions avec le mentoret les examens, s’est déroulée en anglais.</w:t>
+      </w:r>
+    </w:p>
+    <w:p>
+      <w:pPr>
+        <w:rPr>
+          <w:rFonts w:hint="default"/>
+          <w:lang w:val="fr-FR"/>
+        </w:rPr>
+      </w:pPr>
+    </w:p>
+    <w:p>
+      <w:pPr>
+        <w:rPr>
+          <w:rFonts w:hint="default"/>
+          <w:lang w:val="fr-FR"/>
+        </w:rPr>
+      </w:pPr>
+    </w:p>
+    <w:p>
+      <w:pPr>
+        <w:rPr>
+          <w:rFonts w:hint="default"/>
+          <w:lang w:val="fr-FR"/>
+        </w:rPr>
+      </w:pPr>
+      <w:r>
+        <w:rPr>
+          <w:rFonts w:hint="default"/>
+          <w:lang w:val="fr-FR"/>
+        </w:rPr>
+        <w:t>Je suis capable de :</w:t>
+      </w:r>
+    </w:p>
+    <w:p>
+      <w:pPr>
+        <w:rPr>
+          <w:rFonts w:hint="default"/>
+          <w:lang w:val="fr-FR"/>
+        </w:rPr>
+      </w:pPr>
+      <w:r>
+        <w:rPr>
+          <w:rFonts w:hint="default"/>
+          <w:lang w:val="fr-FR"/>
+        </w:rPr>
+        <w:t>- analyser les besoins et préconiser une solution</w:t>
+      </w:r>
+      <w:r>
+        <w:rPr>
+          <w:rFonts w:hint="default"/>
+          <w:lang w:val="fr-FR"/>
+        </w:rPr>
+        <w:br w:type="textWrapping"/>
+      </w:r>
+      <w:r>
+        <w:rPr>
+          <w:rFonts w:hint="default"/>
+          <w:lang w:val="fr-FR"/>
+        </w:rPr>
+        <w:t>- concevoir une solution technique</w:t>
+      </w:r>
+      <w:r>
+        <w:rPr>
+          <w:rFonts w:hint="default"/>
+          <w:lang w:val="fr-FR"/>
+        </w:rPr>
+        <w:br w:type="textWrapping"/>
+      </w:r>
+      <w:r>
+        <w:rPr>
+          <w:rFonts w:hint="default"/>
+          <w:lang w:val="fr-FR"/>
+        </w:rPr>
+        <w:t>- développer une application en adéquation avec les besoins</w:t>
+      </w:r>
+      <w:r>
+        <w:rPr>
+          <w:rFonts w:hint="default"/>
+          <w:lang w:val="fr-FR"/>
+        </w:rPr>
+        <w:br w:type="textWrapping"/>
+      </w:r>
+      <w:r>
+        <w:rPr>
+          <w:rFonts w:hint="default"/>
+          <w:lang w:val="fr-FR"/>
+        </w:rPr>
+        <w:t>- élaborer des plans de tests</w:t>
+      </w:r>
+      <w:r>
+        <w:rPr>
+          <w:rFonts w:hint="default"/>
+          <w:lang w:val="fr-FR"/>
+        </w:rPr>
+        <w:br w:type="textWrapping"/>
+      </w:r>
+      <w:r>
+        <w:rPr>
+          <w:rFonts w:hint="default"/>
+          <w:lang w:val="fr-FR"/>
+        </w:rPr>
+        <w:t>- apporter un support technique en réalisant une documentation technique et fonctionnelle</w:t>
+      </w:r>
+      <w:r>
+        <w:rPr>
+          <w:rFonts w:hint="default"/>
+          <w:lang w:val="fr-FR"/>
+        </w:rPr>
+        <w:br w:type="textWrapping"/>
+      </w:r>
+      <w:r>
+        <w:rPr>
+          <w:rFonts w:hint="default"/>
+          <w:lang w:val="fr-FR"/>
+        </w:rPr>
+        <w:t>- mettre en œuvre une veille technologique</w:t>
+      </w:r>
+    </w:p>
+    <w:p>
+      <w:pPr>
+        <w:rPr>
+          <w:rFonts w:hint="default"/>
+          <w:lang w:val="fr-FR"/>
+        </w:rPr>
+      </w:pPr>
+    </w:p>
+    <w:p>
+      <w:pPr>
+        <w:rPr>
+          <w:rFonts w:hint="default"/>
+          <w:lang w:val="fr-FR"/>
+        </w:rPr>
+      </w:pPr>
+      <w:r>
+        <w:rPr>
+          <w:rFonts w:hint="default"/>
+          <w:lang w:val="fr-FR"/>
+        </w:rPr>
+        <w:t>Je cherche actuellement un poste de développeur front end junior sur Marseille ou en télétravail.</w:t>
+      </w:r>
+    </w:p>
+    <w:p>
+      <w:pPr>
+        <w:rPr>
+          <w:rFonts w:hint="default"/>
+          <w:lang w:val="fr-FR"/>
+        </w:rPr>
+      </w:pPr>
+    </w:p>
+    <w:p>
+      <w:pPr>
+        <w:rPr>
+          <w:rFonts w:hint="default"/>
+          <w:lang w:val="fr-FR"/>
+        </w:rPr>
+      </w:pPr>
+      <w:r>
+        <w:rPr>
+          <w:rFonts w:hint="default"/>
+          <w:lang w:val="fr-FR"/>
+        </w:rPr>
+        <w:t>Passionné par l’informatique et les voyages, je parle couramment l’anglais et le chinois. Adepte de la cuisine asiatique, j’aime également le fitness et les sports extrêmes.</w:t>
+      </w:r>
+    </w:p>
+    <w:p>
+      <w:pPr>
+        <w:rPr>
+          <w:rFonts w:hint="default"/>
+          <w:lang w:val="fr-FR"/>
+        </w:rPr>
+      </w:pPr>
+    </w:p>
+    <w:p>
+      <w:pPr>
+        <w:rPr>
+          <w:rFonts w:hint="default"/>
+          <w:lang w:val="fr-FR"/>
+        </w:rPr>
+      </w:pPr>
+    </w:p>
+    <w:p>
+      <w:pPr>
+        <w:rPr>
+          <w:rFonts w:hint="default"/>
+          <w:lang w:val="fr-FR"/>
+        </w:rPr>
+      </w:pPr>
+      <w:r>
+        <w:rPr>
+          <w:rFonts w:hint="default"/>
+          <w:lang w:val="fr-FR"/>
+        </w:rPr>
+        <w:t>Before footer :</w:t>
+      </w:r>
+    </w:p>
+    <w:p>
+      <w:pPr>
+        <w:rPr>
+          <w:rFonts w:hint="default"/>
+          <w:lang w:val="fr-FR"/>
+        </w:rPr>
+      </w:pPr>
+    </w:p>
+    <w:p>
+      <w:pPr>
+        <w:rPr>
+          <w:rFonts w:hint="default"/>
+          <w:lang w:val="fr-FR"/>
+        </w:rPr>
+      </w:pPr>
       <w:bookmarkStart w:id="0" w:name="_GoBack"/>
       <w:bookmarkEnd w:id="0"/>
-    </w:p>
-    <w:p>
-      <w:pPr>
-        <w:rPr>
-          <w:rFonts w:hint="default"/>
-          <w:lang w:val="fr-FR"/>
-        </w:rPr>
-      </w:pPr>
-      <w:r>
-        <w:rPr>
-          <w:rFonts w:hint="default"/>
-          <w:lang w:val="fr-FR"/>
-        </w:rPr>
-        <w:t>- grid</w:t>
-      </w:r>
-    </w:p>
-    <w:p>
-      <w:pPr>
-        <w:rPr>
-          <w:rFonts w:hint="default"/>
-          <w:lang w:val="fr-FR"/>
-        </w:rPr>
-      </w:pPr>
-      <w:r>
-        <w:rPr>
-          <w:rFonts w:hint="default"/>
-          <w:lang w:val="fr-FR"/>
-        </w:rPr>
-        <w:t>- animations</w:t>
-      </w:r>
-    </w:p>
-    <w:p>
-      <w:pPr>
-        <w:rPr>
-          <w:rFonts w:hint="default"/>
-          <w:lang w:val="fr-FR"/>
-        </w:rPr>
-      </w:pPr>
-      <w:r>
-        <w:rPr>
-          <w:rFonts w:hint="default"/>
-          <w:lang w:val="fr-FR"/>
-        </w:rPr>
-        <w:t>- positionnement d’éléments</w:t>
-      </w:r>
-    </w:p>
-    <w:p>
-      <w:pPr>
-        <w:rPr>
-          <w:rFonts w:hint="default"/>
-          <w:lang w:val="fr-FR"/>
-        </w:rPr>
-      </w:pPr>
-      <w:r>
-        <w:rPr>
-          <w:rFonts w:hint="default"/>
-          <w:lang w:val="fr-FR"/>
-        </w:rPr>
-        <w:t>- media query et responsive web design</w:t>
-      </w:r>
     </w:p>
     <w:sectPr>
       <w:pgSz w:w="11906" w:h="16838"/>

</xml_diff>